<commit_message>
update autofill name dan no_hp
</commit_message>
<xml_diff>
--- a/public/auto_proposal/hasilEdit.docx
+++ b/public/auto_proposal/hasilEdit.docx
@@ -702,7 +702,7 @@
               <w:rPr>
                 <w:lang w:val="en-US" w:eastAsia="en-US"/>
               </w:rPr>
-              <w:t/>
+              <w:t>187221053</w:t>
             </w:r>
           </w:p>
         </w:tc>
@@ -2388,7 +2388,7 @@
                 <w:sz w:val="24"/>
                 <w:szCs w:val="24"/>
               </w:rPr>
-              <w:t/>
+              <w:t>187221053</w:t>
             </w:r>
           </w:p>
         </w:tc>

</xml_diff>